<commit_message>
primera modificacion de los documentos
</commit_message>
<xml_diff>
--- a/proyecto_pagina_web.docx
+++ b/proyecto_pagina_web.docx
@@ -10,6 +10,11 @@
     <w:p>
       <w:r>
         <w:t>Primera pagina web de la empresa</w:t>
+      </w:r>
+    </w:p>
+    <w:p>
+      <w:r>
+        <w:t>Segundo pagina web de la empresa</w:t>
       </w:r>
     </w:p>
     <w:p/>

</xml_diff>

<commit_message>
segunda modificacion de los documentos
</commit_message>
<xml_diff>
--- a/proyecto_pagina_web.docx
+++ b/proyecto_pagina_web.docx
@@ -9,12 +9,38 @@
     </w:p>
     <w:p>
       <w:r>
-        <w:t>Primera pagina web de la empresa</w:t>
+        <w:t xml:space="preserve">Primera </w:t>
+      </w:r>
+      <w:r>
+        <w:t>página</w:t>
+      </w:r>
+      <w:r>
+        <w:t xml:space="preserve"> web de la empresa</w:t>
       </w:r>
     </w:p>
     <w:p>
       <w:r>
-        <w:t>Segundo pagina web de la empresa</w:t>
+        <w:t xml:space="preserve">Segundo </w:t>
+      </w:r>
+      <w:r>
+        <w:t>página</w:t>
+      </w:r>
+      <w:r>
+        <w:t xml:space="preserve"> web de la empresa</w:t>
+      </w:r>
+    </w:p>
+    <w:p>
+      <w:r>
+        <w:t>Tercer</w:t>
+      </w:r>
+      <w:r>
+        <w:t xml:space="preserve"> </w:t>
+      </w:r>
+      <w:r>
+        <w:t>página</w:t>
+      </w:r>
+      <w:r>
+        <w:t xml:space="preserve"> web de la empresa</w:t>
       </w:r>
     </w:p>
     <w:p/>

</xml_diff>

<commit_message>
quinto intento de subir algo
</commit_message>
<xml_diff>
--- a/proyecto_pagina_web.docx
+++ b/proyecto_pagina_web.docx
@@ -36,12 +36,18 @@
     </w:p>
     <w:p>
       <w:r>
-        <w:t>Cuarta</w:t>
+        <w:t>Cuarta página web de la empresa</w:t>
+      </w:r>
+    </w:p>
+    <w:p>
+      <w:r>
+        <w:t>Quinto</w:t>
       </w:r>
       <w:r>
         <w:t xml:space="preserve"> página web de la empresa</w:t>
       </w:r>
     </w:p>
+    <w:p/>
     <w:sectPr>
       <w:pgSz w:w="11906" w:h="16838"/>
       <w:pgMar w:top="1417" w:right="1701" w:bottom="1417" w:left="1701" w:header="708" w:footer="708" w:gutter="0"/>

</xml_diff>